<commit_message>
add API + TheVinhTestGitPush.txt
</commit_message>
<xml_diff>
--- a/DB/PROC TheVinh.docx
+++ b/DB/PROC TheVinh.docx
@@ -54,6 +54,7 @@
         <w:rPr>
           <w:rFonts w:ascii="Times New Roman" w:hAnsi="Times New Roman" w:cs="Times New Roman"/>
           <w:b/>
+          <w:noProof/>
           <w:sz w:val="26"/>
           <w:szCs w:val="26"/>
         </w:rPr>
@@ -146,6 +147,7 @@
         <w:rPr>
           <w:rFonts w:ascii="Times New Roman" w:hAnsi="Times New Roman" w:cs="Times New Roman"/>
           <w:b/>
+          <w:noProof/>
           <w:sz w:val="26"/>
           <w:szCs w:val="26"/>
         </w:rPr>
@@ -219,6 +221,7 @@
         <w:rPr>
           <w:rFonts w:ascii="Times New Roman" w:hAnsi="Times New Roman" w:cs="Times New Roman"/>
           <w:b/>
+          <w:noProof/>
           <w:sz w:val="26"/>
           <w:szCs w:val="26"/>
         </w:rPr>
@@ -392,6 +395,7 @@
         <w:rPr>
           <w:rFonts w:ascii="Times New Roman" w:hAnsi="Times New Roman" w:cs="Times New Roman"/>
           <w:b/>
+          <w:noProof/>
           <w:sz w:val="26"/>
           <w:szCs w:val="26"/>
         </w:rPr>
@@ -484,6 +488,7 @@
         <w:rPr>
           <w:rFonts w:ascii="Times New Roman" w:hAnsi="Times New Roman" w:cs="Times New Roman"/>
           <w:b/>
+          <w:noProof/>
           <w:sz w:val="26"/>
           <w:szCs w:val="26"/>
         </w:rPr>
@@ -616,6 +621,7 @@
         <w:rPr>
           <w:rFonts w:ascii="Times New Roman" w:hAnsi="Times New Roman" w:cs="Times New Roman"/>
           <w:b/>
+          <w:noProof/>
           <w:sz w:val="32"/>
           <w:szCs w:val="32"/>
         </w:rPr>
@@ -708,6 +714,7 @@
         <w:rPr>
           <w:rFonts w:ascii="Times New Roman" w:hAnsi="Times New Roman" w:cs="Times New Roman"/>
           <w:b/>
+          <w:noProof/>
           <w:sz w:val="32"/>
           <w:szCs w:val="32"/>
         </w:rPr>
@@ -780,6 +787,7 @@
         <w:rPr>
           <w:rFonts w:ascii="Times New Roman" w:hAnsi="Times New Roman" w:cs="Times New Roman"/>
           <w:b/>
+          <w:noProof/>
           <w:sz w:val="32"/>
           <w:szCs w:val="32"/>
         </w:rPr>
@@ -853,6 +861,7 @@
         <w:rPr>
           <w:rFonts w:ascii="Times New Roman" w:hAnsi="Times New Roman" w:cs="Times New Roman"/>
           <w:b/>
+          <w:noProof/>
           <w:sz w:val="32"/>
           <w:szCs w:val="32"/>
         </w:rPr>
@@ -906,6 +915,7 @@
         <w:rPr>
           <w:rFonts w:ascii="Times New Roman" w:hAnsi="Times New Roman" w:cs="Times New Roman"/>
           <w:b/>
+          <w:noProof/>
           <w:sz w:val="32"/>
           <w:szCs w:val="32"/>
         </w:rPr>
@@ -979,6 +989,7 @@
         <w:rPr>
           <w:rFonts w:ascii="Times New Roman" w:hAnsi="Times New Roman" w:cs="Times New Roman"/>
           <w:b/>
+          <w:noProof/>
           <w:sz w:val="32"/>
           <w:szCs w:val="32"/>
         </w:rPr>
@@ -1007,6 +1018,634 @@
                     <a:xfrm>
                       <a:off x="0" y="0"/>
                       <a:ext cx="3977985" cy="6767146"/>
+                    </a:xfrm>
+                    <a:prstGeom prst="rect">
+                      <a:avLst/>
+                    </a:prstGeom>
+                  </pic:spPr>
+                </pic:pic>
+              </a:graphicData>
+            </a:graphic>
+          </wp:inline>
+        </w:drawing>
+      </w:r>
+    </w:p>
+    <w:p>
+      <w:pPr>
+        <w:rPr>
+          <w:rFonts w:ascii="Times New Roman" w:hAnsi="Times New Roman" w:cs="Times New Roman"/>
+          <w:b/>
+          <w:sz w:val="32"/>
+          <w:szCs w:val="32"/>
+        </w:rPr>
+      </w:pPr>
+      <w:r>
+        <w:rPr>
+          <w:rFonts w:ascii="Times New Roman" w:hAnsi="Times New Roman" w:cs="Times New Roman"/>
+          <w:b/>
+          <w:sz w:val="32"/>
+          <w:szCs w:val="32"/>
+        </w:rPr>
+        <w:br w:type="page"/>
+      </w:r>
+    </w:p>
+    <w:p>
+      <w:pPr>
+        <w:rPr>
+          <w:rFonts w:ascii="Times New Roman" w:hAnsi="Times New Roman" w:cs="Times New Roman"/>
+          <w:b/>
+          <w:sz w:val="32"/>
+          <w:szCs w:val="32"/>
+        </w:rPr>
+      </w:pPr>
+      <w:r>
+        <w:rPr>
+          <w:rFonts w:ascii="Times New Roman" w:hAnsi="Times New Roman" w:cs="Times New Roman"/>
+          <w:b/>
+          <w:sz w:val="32"/>
+          <w:szCs w:val="32"/>
+        </w:rPr>
+        <w:lastRenderedPageBreak/>
+        <w:t xml:space="preserve">Lấy sản phẩm </w:t>
+      </w:r>
+      <w:proofErr w:type="gramStart"/>
+      <w:r>
+        <w:rPr>
+          <w:rFonts w:ascii="Times New Roman" w:hAnsi="Times New Roman" w:cs="Times New Roman"/>
+          <w:b/>
+          <w:sz w:val="32"/>
+          <w:szCs w:val="32"/>
+        </w:rPr>
+        <w:t>theo</w:t>
+      </w:r>
+      <w:proofErr w:type="gramEnd"/>
+      <w:r>
+        <w:rPr>
+          <w:rFonts w:ascii="Times New Roman" w:hAnsi="Times New Roman" w:cs="Times New Roman"/>
+          <w:b/>
+          <w:sz w:val="32"/>
+          <w:szCs w:val="32"/>
+        </w:rPr>
+        <w:t xml:space="preserve"> kho</w:t>
+      </w:r>
+    </w:p>
+    <w:p>
+      <w:pPr>
+        <w:rPr>
+          <w:rFonts w:ascii="Times New Roman" w:hAnsi="Times New Roman" w:cs="Times New Roman"/>
+          <w:b/>
+          <w:sz w:val="32"/>
+          <w:szCs w:val="32"/>
+        </w:rPr>
+      </w:pPr>
+      <w:r>
+        <w:rPr>
+          <w:rFonts w:ascii="Times New Roman" w:hAnsi="Times New Roman" w:cs="Times New Roman"/>
+          <w:b/>
+          <w:sz w:val="32"/>
+          <w:szCs w:val="32"/>
+        </w:rPr>
+        <w:drawing>
+          <wp:inline distT="0" distB="0" distL="0" distR="0" wp14:anchorId="6A4999BD" wp14:editId="15397920">
+            <wp:extent cx="5400040" cy="6256020"/>
+            <wp:effectExtent l="0" t="0" r="0" b="0"/>
+            <wp:docPr id="2" name="Picture 2"/>
+            <wp:cNvGraphicFramePr>
+              <a:graphicFrameLocks xmlns:a="http://schemas.openxmlformats.org/drawingml/2006/main" noChangeAspect="1"/>
+            </wp:cNvGraphicFramePr>
+            <a:graphic xmlns:a="http://schemas.openxmlformats.org/drawingml/2006/main">
+              <a:graphicData uri="http://schemas.openxmlformats.org/drawingml/2006/picture">
+                <pic:pic xmlns:pic="http://schemas.openxmlformats.org/drawingml/2006/picture">
+                  <pic:nvPicPr>
+                    <pic:cNvPr id="1" name=""/>
+                    <pic:cNvPicPr/>
+                  </pic:nvPicPr>
+                  <pic:blipFill>
+                    <a:blip r:embed="rId15"/>
+                    <a:stretch>
+                      <a:fillRect/>
+                    </a:stretch>
+                  </pic:blipFill>
+                  <pic:spPr>
+                    <a:xfrm>
+                      <a:off x="0" y="0"/>
+                      <a:ext cx="5400040" cy="6256020"/>
+                    </a:xfrm>
+                    <a:prstGeom prst="rect">
+                      <a:avLst/>
+                    </a:prstGeom>
+                  </pic:spPr>
+                </pic:pic>
+              </a:graphicData>
+            </a:graphic>
+          </wp:inline>
+        </w:drawing>
+      </w:r>
+      <w:r>
+        <w:rPr>
+          <w:rFonts w:ascii="Times New Roman" w:hAnsi="Times New Roman" w:cs="Times New Roman"/>
+          <w:b/>
+          <w:sz w:val="32"/>
+          <w:szCs w:val="32"/>
+        </w:rPr>
+        <w:br/>
+      </w:r>
+    </w:p>
+    <w:p>
+      <w:pPr>
+        <w:rPr>
+          <w:rFonts w:ascii="Times New Roman" w:hAnsi="Times New Roman" w:cs="Times New Roman"/>
+          <w:b/>
+          <w:sz w:val="32"/>
+          <w:szCs w:val="32"/>
+        </w:rPr>
+      </w:pPr>
+      <w:r>
+        <w:rPr>
+          <w:rFonts w:ascii="Times New Roman" w:hAnsi="Times New Roman" w:cs="Times New Roman"/>
+          <w:b/>
+          <w:sz w:val="32"/>
+          <w:szCs w:val="32"/>
+        </w:rPr>
+        <w:drawing>
+          <wp:inline distT="0" distB="0" distL="0" distR="0" wp14:anchorId="6DDA6531" wp14:editId="42CE6ECB">
+            <wp:extent cx="5400040" cy="1018540"/>
+            <wp:effectExtent l="0" t="0" r="0" b="0"/>
+            <wp:docPr id="3" name="Picture 3"/>
+            <wp:cNvGraphicFramePr>
+              <a:graphicFrameLocks xmlns:a="http://schemas.openxmlformats.org/drawingml/2006/main" noChangeAspect="1"/>
+            </wp:cNvGraphicFramePr>
+            <a:graphic xmlns:a="http://schemas.openxmlformats.org/drawingml/2006/main">
+              <a:graphicData uri="http://schemas.openxmlformats.org/drawingml/2006/picture">
+                <pic:pic xmlns:pic="http://schemas.openxmlformats.org/drawingml/2006/picture">
+                  <pic:nvPicPr>
+                    <pic:cNvPr id="1" name=""/>
+                    <pic:cNvPicPr/>
+                  </pic:nvPicPr>
+                  <pic:blipFill>
+                    <a:blip r:embed="rId16"/>
+                    <a:stretch>
+                      <a:fillRect/>
+                    </a:stretch>
+                  </pic:blipFill>
+                  <pic:spPr>
+                    <a:xfrm>
+                      <a:off x="0" y="0"/>
+                      <a:ext cx="5400040" cy="1018540"/>
+                    </a:xfrm>
+                    <a:prstGeom prst="rect">
+                      <a:avLst/>
+                    </a:prstGeom>
+                  </pic:spPr>
+                </pic:pic>
+              </a:graphicData>
+            </a:graphic>
+          </wp:inline>
+        </w:drawing>
+      </w:r>
+      <w:r>
+        <w:rPr>
+          <w:rFonts w:ascii="Times New Roman" w:hAnsi="Times New Roman" w:cs="Times New Roman"/>
+          <w:b/>
+          <w:sz w:val="32"/>
+          <w:szCs w:val="32"/>
+        </w:rPr>
+        <w:br w:type="page"/>
+      </w:r>
+    </w:p>
+    <w:p>
+      <w:pPr>
+        <w:rPr>
+          <w:rFonts w:ascii="Times New Roman" w:hAnsi="Times New Roman" w:cs="Times New Roman"/>
+          <w:b/>
+          <w:sz w:val="32"/>
+          <w:szCs w:val="32"/>
+        </w:rPr>
+      </w:pPr>
+      <w:r>
+        <w:rPr>
+          <w:rFonts w:ascii="Times New Roman" w:hAnsi="Times New Roman" w:cs="Times New Roman"/>
+          <w:b/>
+          <w:sz w:val="32"/>
+          <w:szCs w:val="32"/>
+        </w:rPr>
+        <w:lastRenderedPageBreak/>
+        <w:t>Thêm ô</w:t>
+      </w:r>
+    </w:p>
+    <w:p>
+      <w:pPr>
+        <w:rPr>
+          <w:rFonts w:ascii="Times New Roman" w:hAnsi="Times New Roman" w:cs="Times New Roman"/>
+          <w:b/>
+          <w:sz w:val="32"/>
+          <w:szCs w:val="32"/>
+        </w:rPr>
+      </w:pPr>
+      <w:r>
+        <w:rPr>
+          <w:rFonts w:ascii="Times New Roman" w:hAnsi="Times New Roman" w:cs="Times New Roman"/>
+          <w:b/>
+          <w:sz w:val="32"/>
+          <w:szCs w:val="32"/>
+        </w:rPr>
+        <w:drawing>
+          <wp:inline distT="0" distB="0" distL="0" distR="0" wp14:anchorId="3B82DA6A" wp14:editId="5EBF09CD">
+            <wp:extent cx="5400040" cy="4138930"/>
+            <wp:effectExtent l="0" t="0" r="0" b="0"/>
+            <wp:docPr id="5" name="Picture 5"/>
+            <wp:cNvGraphicFramePr>
+              <a:graphicFrameLocks xmlns:a="http://schemas.openxmlformats.org/drawingml/2006/main" noChangeAspect="1"/>
+            </wp:cNvGraphicFramePr>
+            <a:graphic xmlns:a="http://schemas.openxmlformats.org/drawingml/2006/main">
+              <a:graphicData uri="http://schemas.openxmlformats.org/drawingml/2006/picture">
+                <pic:pic xmlns:pic="http://schemas.openxmlformats.org/drawingml/2006/picture">
+                  <pic:nvPicPr>
+                    <pic:cNvPr id="1" name=""/>
+                    <pic:cNvPicPr/>
+                  </pic:nvPicPr>
+                  <pic:blipFill>
+                    <a:blip r:embed="rId17"/>
+                    <a:stretch>
+                      <a:fillRect/>
+                    </a:stretch>
+                  </pic:blipFill>
+                  <pic:spPr>
+                    <a:xfrm>
+                      <a:off x="0" y="0"/>
+                      <a:ext cx="5400040" cy="4138930"/>
+                    </a:xfrm>
+                    <a:prstGeom prst="rect">
+                      <a:avLst/>
+                    </a:prstGeom>
+                  </pic:spPr>
+                </pic:pic>
+              </a:graphicData>
+            </a:graphic>
+          </wp:inline>
+        </w:drawing>
+      </w:r>
+    </w:p>
+    <w:p>
+      <w:pPr>
+        <w:rPr>
+          <w:rFonts w:ascii="Times New Roman" w:hAnsi="Times New Roman" w:cs="Times New Roman"/>
+          <w:b/>
+          <w:sz w:val="32"/>
+          <w:szCs w:val="32"/>
+        </w:rPr>
+      </w:pPr>
+      <w:r>
+        <w:rPr>
+          <w:rFonts w:ascii="Times New Roman" w:hAnsi="Times New Roman" w:cs="Times New Roman"/>
+          <w:b/>
+          <w:sz w:val="32"/>
+          <w:szCs w:val="32"/>
+        </w:rPr>
+        <w:drawing>
+          <wp:inline distT="0" distB="0" distL="0" distR="0" wp14:anchorId="7448ECFD" wp14:editId="734C1D43">
+            <wp:extent cx="4244708" cy="2042337"/>
+            <wp:effectExtent l="0" t="0" r="3810" b="0"/>
+            <wp:docPr id="7" name="Picture 7"/>
+            <wp:cNvGraphicFramePr>
+              <a:graphicFrameLocks xmlns:a="http://schemas.openxmlformats.org/drawingml/2006/main" noChangeAspect="1"/>
+            </wp:cNvGraphicFramePr>
+            <a:graphic xmlns:a="http://schemas.openxmlformats.org/drawingml/2006/main">
+              <a:graphicData uri="http://schemas.openxmlformats.org/drawingml/2006/picture">
+                <pic:pic xmlns:pic="http://schemas.openxmlformats.org/drawingml/2006/picture">
+                  <pic:nvPicPr>
+                    <pic:cNvPr id="1" name=""/>
+                    <pic:cNvPicPr/>
+                  </pic:nvPicPr>
+                  <pic:blipFill>
+                    <a:blip r:embed="rId18"/>
+                    <a:stretch>
+                      <a:fillRect/>
+                    </a:stretch>
+                  </pic:blipFill>
+                  <pic:spPr>
+                    <a:xfrm>
+                      <a:off x="0" y="0"/>
+                      <a:ext cx="4244708" cy="2042337"/>
+                    </a:xfrm>
+                    <a:prstGeom prst="rect">
+                      <a:avLst/>
+                    </a:prstGeom>
+                  </pic:spPr>
+                </pic:pic>
+              </a:graphicData>
+            </a:graphic>
+          </wp:inline>
+        </w:drawing>
+      </w:r>
+    </w:p>
+    <w:p>
+      <w:pPr>
+        <w:rPr>
+          <w:rFonts w:ascii="Times New Roman" w:hAnsi="Times New Roman" w:cs="Times New Roman"/>
+          <w:b/>
+          <w:sz w:val="32"/>
+          <w:szCs w:val="32"/>
+        </w:rPr>
+      </w:pPr>
+      <w:r>
+        <w:rPr>
+          <w:rFonts w:ascii="Times New Roman" w:hAnsi="Times New Roman" w:cs="Times New Roman"/>
+          <w:b/>
+          <w:sz w:val="32"/>
+          <w:szCs w:val="32"/>
+        </w:rPr>
+        <w:br w:type="page"/>
+      </w:r>
+    </w:p>
+    <w:p>
+      <w:pPr>
+        <w:rPr>
+          <w:rFonts w:ascii="Times New Roman" w:hAnsi="Times New Roman" w:cs="Times New Roman"/>
+          <w:b/>
+          <w:sz w:val="32"/>
+          <w:szCs w:val="32"/>
+        </w:rPr>
+      </w:pPr>
+      <w:r>
+        <w:rPr>
+          <w:rFonts w:ascii="Times New Roman" w:hAnsi="Times New Roman" w:cs="Times New Roman"/>
+          <w:b/>
+          <w:sz w:val="32"/>
+          <w:szCs w:val="32"/>
+        </w:rPr>
+        <w:lastRenderedPageBreak/>
+        <w:t>Cập nhật ô</w:t>
+      </w:r>
+    </w:p>
+    <w:p>
+      <w:pPr>
+        <w:rPr>
+          <w:rFonts w:ascii="Times New Roman" w:hAnsi="Times New Roman" w:cs="Times New Roman"/>
+          <w:b/>
+          <w:sz w:val="32"/>
+          <w:szCs w:val="32"/>
+        </w:rPr>
+      </w:pPr>
+      <w:r>
+        <w:rPr>
+          <w:rFonts w:ascii="Times New Roman" w:hAnsi="Times New Roman" w:cs="Times New Roman"/>
+          <w:b/>
+          <w:sz w:val="32"/>
+          <w:szCs w:val="32"/>
+        </w:rPr>
+        <w:drawing>
+          <wp:inline distT="0" distB="0" distL="0" distR="0" wp14:anchorId="4474854A" wp14:editId="4ED630A8">
+            <wp:extent cx="5400040" cy="6170295"/>
+            <wp:effectExtent l="0" t="0" r="0" b="1905"/>
+            <wp:docPr id="16" name="Picture 16"/>
+            <wp:cNvGraphicFramePr>
+              <a:graphicFrameLocks xmlns:a="http://schemas.openxmlformats.org/drawingml/2006/main" noChangeAspect="1"/>
+            </wp:cNvGraphicFramePr>
+            <a:graphic xmlns:a="http://schemas.openxmlformats.org/drawingml/2006/main">
+              <a:graphicData uri="http://schemas.openxmlformats.org/drawingml/2006/picture">
+                <pic:pic xmlns:pic="http://schemas.openxmlformats.org/drawingml/2006/picture">
+                  <pic:nvPicPr>
+                    <pic:cNvPr id="1" name=""/>
+                    <pic:cNvPicPr/>
+                  </pic:nvPicPr>
+                  <pic:blipFill>
+                    <a:blip r:embed="rId19"/>
+                    <a:stretch>
+                      <a:fillRect/>
+                    </a:stretch>
+                  </pic:blipFill>
+                  <pic:spPr>
+                    <a:xfrm>
+                      <a:off x="0" y="0"/>
+                      <a:ext cx="5400040" cy="6170295"/>
+                    </a:xfrm>
+                    <a:prstGeom prst="rect">
+                      <a:avLst/>
+                    </a:prstGeom>
+                  </pic:spPr>
+                </pic:pic>
+              </a:graphicData>
+            </a:graphic>
+          </wp:inline>
+        </w:drawing>
+      </w:r>
+    </w:p>
+    <w:p>
+      <w:pPr>
+        <w:rPr>
+          <w:rFonts w:ascii="Times New Roman" w:hAnsi="Times New Roman" w:cs="Times New Roman"/>
+          <w:b/>
+          <w:sz w:val="32"/>
+          <w:szCs w:val="32"/>
+        </w:rPr>
+      </w:pPr>
+      <w:r>
+        <w:rPr>
+          <w:rFonts w:ascii="Times New Roman" w:hAnsi="Times New Roman" w:cs="Times New Roman"/>
+          <w:b/>
+          <w:sz w:val="32"/>
+          <w:szCs w:val="32"/>
+        </w:rPr>
+        <w:drawing>
+          <wp:inline distT="0" distB="0" distL="0" distR="0" wp14:anchorId="56E6B778" wp14:editId="6AA0B195">
+            <wp:extent cx="3711262" cy="1851820"/>
+            <wp:effectExtent l="0" t="0" r="3810" b="0"/>
+            <wp:docPr id="17" name="Picture 17"/>
+            <wp:cNvGraphicFramePr>
+              <a:graphicFrameLocks xmlns:a="http://schemas.openxmlformats.org/drawingml/2006/main" noChangeAspect="1"/>
+            </wp:cNvGraphicFramePr>
+            <a:graphic xmlns:a="http://schemas.openxmlformats.org/drawingml/2006/main">
+              <a:graphicData uri="http://schemas.openxmlformats.org/drawingml/2006/picture">
+                <pic:pic xmlns:pic="http://schemas.openxmlformats.org/drawingml/2006/picture">
+                  <pic:nvPicPr>
+                    <pic:cNvPr id="1" name=""/>
+                    <pic:cNvPicPr/>
+                  </pic:nvPicPr>
+                  <pic:blipFill>
+                    <a:blip r:embed="rId20"/>
+                    <a:stretch>
+                      <a:fillRect/>
+                    </a:stretch>
+                  </pic:blipFill>
+                  <pic:spPr>
+                    <a:xfrm>
+                      <a:off x="0" y="0"/>
+                      <a:ext cx="3711262" cy="1851820"/>
+                    </a:xfrm>
+                    <a:prstGeom prst="rect">
+                      <a:avLst/>
+                    </a:prstGeom>
+                  </pic:spPr>
+                </pic:pic>
+              </a:graphicData>
+            </a:graphic>
+          </wp:inline>
+        </w:drawing>
+      </w:r>
+    </w:p>
+    <w:p>
+      <w:pPr>
+        <w:rPr>
+          <w:rFonts w:ascii="Times New Roman" w:hAnsi="Times New Roman" w:cs="Times New Roman"/>
+          <w:b/>
+          <w:sz w:val="32"/>
+          <w:szCs w:val="32"/>
+        </w:rPr>
+      </w:pPr>
+      <w:r>
+        <w:rPr>
+          <w:rFonts w:ascii="Times New Roman" w:hAnsi="Times New Roman" w:cs="Times New Roman"/>
+          <w:b/>
+          <w:sz w:val="32"/>
+          <w:szCs w:val="32"/>
+        </w:rPr>
+        <w:br w:type="page"/>
+      </w:r>
+    </w:p>
+    <w:p>
+      <w:pPr>
+        <w:rPr>
+          <w:rFonts w:ascii="Times New Roman" w:hAnsi="Times New Roman" w:cs="Times New Roman"/>
+          <w:b/>
+          <w:sz w:val="32"/>
+          <w:szCs w:val="32"/>
+        </w:rPr>
+      </w:pPr>
+      <w:r>
+        <w:rPr>
+          <w:rFonts w:ascii="Times New Roman" w:hAnsi="Times New Roman" w:cs="Times New Roman"/>
+          <w:b/>
+          <w:sz w:val="32"/>
+          <w:szCs w:val="32"/>
+        </w:rPr>
+        <w:lastRenderedPageBreak/>
+        <w:t>Xóa ô</w:t>
+      </w:r>
+    </w:p>
+    <w:p>
+      <w:pPr>
+        <w:rPr>
+          <w:rFonts w:ascii="Times New Roman" w:hAnsi="Times New Roman" w:cs="Times New Roman"/>
+          <w:b/>
+          <w:sz w:val="32"/>
+          <w:szCs w:val="32"/>
+        </w:rPr>
+      </w:pPr>
+      <w:r>
+        <w:rPr>
+          <w:rFonts w:ascii="Times New Roman" w:hAnsi="Times New Roman" w:cs="Times New Roman"/>
+          <w:b/>
+          <w:sz w:val="32"/>
+          <w:szCs w:val="32"/>
+        </w:rPr>
+        <w:drawing>
+          <wp:inline distT="0" distB="0" distL="0" distR="0" wp14:anchorId="599F241F" wp14:editId="0A1D704F">
+            <wp:extent cx="4084674" cy="5959356"/>
+            <wp:effectExtent l="0" t="0" r="0" b="3810"/>
+            <wp:docPr id="18" name="Picture 18"/>
+            <wp:cNvGraphicFramePr>
+              <a:graphicFrameLocks xmlns:a="http://schemas.openxmlformats.org/drawingml/2006/main" noChangeAspect="1"/>
+            </wp:cNvGraphicFramePr>
+            <a:graphic xmlns:a="http://schemas.openxmlformats.org/drawingml/2006/main">
+              <a:graphicData uri="http://schemas.openxmlformats.org/drawingml/2006/picture">
+                <pic:pic xmlns:pic="http://schemas.openxmlformats.org/drawingml/2006/picture">
+                  <pic:nvPicPr>
+                    <pic:cNvPr id="1" name=""/>
+                    <pic:cNvPicPr/>
+                  </pic:nvPicPr>
+                  <pic:blipFill>
+                    <a:blip r:embed="rId21"/>
+                    <a:stretch>
+                      <a:fillRect/>
+                    </a:stretch>
+                  </pic:blipFill>
+                  <pic:spPr>
+                    <a:xfrm>
+                      <a:off x="0" y="0"/>
+                      <a:ext cx="4084674" cy="5959356"/>
+                    </a:xfrm>
+                    <a:prstGeom prst="rect">
+                      <a:avLst/>
+                    </a:prstGeom>
+                  </pic:spPr>
+                </pic:pic>
+              </a:graphicData>
+            </a:graphic>
+          </wp:inline>
+        </w:drawing>
+      </w:r>
+    </w:p>
+    <w:p>
+      <w:pPr>
+        <w:rPr>
+          <w:rFonts w:ascii="Times New Roman" w:hAnsi="Times New Roman" w:cs="Times New Roman"/>
+          <w:b/>
+          <w:sz w:val="32"/>
+          <w:szCs w:val="32"/>
+        </w:rPr>
+      </w:pPr>
+    </w:p>
+    <w:p>
+      <w:pPr>
+        <w:rPr>
+          <w:rFonts w:ascii="Times New Roman" w:hAnsi="Times New Roman" w:cs="Times New Roman"/>
+          <w:b/>
+          <w:sz w:val="32"/>
+          <w:szCs w:val="32"/>
+        </w:rPr>
+      </w:pPr>
+      <w:r>
+        <w:rPr>
+          <w:rFonts w:ascii="Times New Roman" w:hAnsi="Times New Roman" w:cs="Times New Roman"/>
+          <w:b/>
+          <w:sz w:val="32"/>
+          <w:szCs w:val="32"/>
+        </w:rPr>
+        <w:lastRenderedPageBreak/>
+        <w:t>Trigger cập nhật tổng sản phẩm ở product</w:t>
+      </w:r>
+      <w:r>
+        <w:rPr>
+          <w:rFonts w:ascii="Times New Roman" w:hAnsi="Times New Roman" w:cs="Times New Roman"/>
+          <w:b/>
+          <w:sz w:val="32"/>
+          <w:szCs w:val="32"/>
+        </w:rPr>
+        <w:br/>
+      </w:r>
+      <w:r>
+        <w:rPr>
+          <w:rFonts w:ascii="Times New Roman" w:hAnsi="Times New Roman" w:cs="Times New Roman"/>
+          <w:b/>
+          <w:sz w:val="32"/>
+          <w:szCs w:val="32"/>
+        </w:rPr>
+        <w:drawing>
+          <wp:inline distT="0" distB="0" distL="0" distR="0" wp14:anchorId="5764510F" wp14:editId="26F6AFF3">
+            <wp:extent cx="5400040" cy="3846830"/>
+            <wp:effectExtent l="0" t="0" r="0" b="1270"/>
+            <wp:docPr id="19" name="Picture 19"/>
+            <wp:cNvGraphicFramePr>
+              <a:graphicFrameLocks xmlns:a="http://schemas.openxmlformats.org/drawingml/2006/main" noChangeAspect="1"/>
+            </wp:cNvGraphicFramePr>
+            <a:graphic xmlns:a="http://schemas.openxmlformats.org/drawingml/2006/main">
+              <a:graphicData uri="http://schemas.openxmlformats.org/drawingml/2006/picture">
+                <pic:pic xmlns:pic="http://schemas.openxmlformats.org/drawingml/2006/picture">
+                  <pic:nvPicPr>
+                    <pic:cNvPr id="1" name=""/>
+                    <pic:cNvPicPr/>
+                  </pic:nvPicPr>
+                  <pic:blipFill>
+                    <a:blip r:embed="rId22"/>
+                    <a:stretch>
+                      <a:fillRect/>
+                    </a:stretch>
+                  </pic:blipFill>
+                  <pic:spPr>
+                    <a:xfrm>
+                      <a:off x="0" y="0"/>
+                      <a:ext cx="5400040" cy="3846830"/>
                     </a:xfrm>
                     <a:prstGeom prst="rect">
                       <a:avLst/>

</xml_diff>